<commit_message>
Updated test report #83
</commit_message>
<xml_diff>
--- a/Documents/docx version of pdf's/Certiorem Test Report.docx
+++ b/Documents/docx version of pdf's/Certiorem Test Report.docx
@@ -112,7 +112,7 @@
                 <w:color w:val="00B050"/>
                 <w:lang w:val="en-GB"/>
               </w:rPr>
-              <w:t>4</w:t>
+              <w:t>12</w:t>
             </w:r>
           </w:p>
         </w:tc>
@@ -256,7 +256,7 @@
                 <w:color w:val="4472C4" w:themeColor="accent1"/>
                 <w:lang w:val="en-GB"/>
               </w:rPr>
-              <w:t>4</w:t>
+              <w:t>12</w:t>
             </w:r>
           </w:p>
         </w:tc>
@@ -473,7 +473,7 @@
               <w:rPr>
                 <w:lang w:val="en-GB"/>
               </w:rPr>
-              <w:t>4</w:t>
+              <w:t>12</w:t>
             </w:r>
           </w:p>
         </w:tc>
@@ -504,8 +504,8 @@
           <w:lang w:val="en-GB"/>
         </w:rPr>
         <w:drawing>
-          <wp:inline distT="0" distB="0" distL="0" distR="0" wp14:anchorId="5E216FE2" wp14:editId="185F9B9A">
-            <wp:extent cx="5731510" cy="1201420"/>
+          <wp:inline distT="0" distB="0" distL="0" distR="0" wp14:anchorId="713B1279" wp14:editId="2FD6C6CA">
+            <wp:extent cx="5731510" cy="2634615"/>
             <wp:effectExtent l="0" t="0" r="2540" b="0"/>
             <wp:docPr id="1" name="Picture 1"/>
             <wp:cNvGraphicFramePr>
@@ -527,7 +527,7 @@
                   <pic:spPr>
                     <a:xfrm>
                       <a:off x="0" y="0"/>
-                      <a:ext cx="5731510" cy="1201420"/>
+                      <a:ext cx="5731510" cy="2634615"/>
                     </a:xfrm>
                     <a:prstGeom prst="rect">
                       <a:avLst/>

</xml_diff>